<commit_message>
criação do html basico do artigo sobre o todoist
</commit_message>
<xml_diff>
--- a/outros artigos/Todoist/Roteiro.docx
+++ b/outros artigos/Todoist/Roteiro.docx
@@ -504,7 +504,7 @@
           <w:rFonts w:hint="default"/>
           <w:lang w:val="pt-BR"/>
         </w:rPr>
-        <w:t>Adicione mais informações a esta tarefa, como o horário ou o dia;</w:t>
+        <w:t>Adicione mais informações a esta tarefa, como o horário ou o dia:</w:t>
       </w:r>
     </w:p>
     <w:p>
@@ -1115,176 +1115,175 @@
           <w:bCs/>
           <w:lang w:val="pt-BR"/>
         </w:rPr>
-        <w:t>Todoist está disponível tanto na web como no A</w:t>
+        <w:t>Todoist está disponível tanto na web como no App para celular</w:t>
+      </w:r>
+    </w:p>
+    <w:p>
+      <w:pPr>
+        <w:rPr>
+          <w:rFonts w:hint="default"/>
+          <w:lang w:val="pt-BR"/>
+        </w:rPr>
+      </w:pPr>
+    </w:p>
+    <w:p>
+      <w:pPr>
+        <w:rPr>
+          <w:rFonts w:hint="default"/>
+          <w:lang w:val="pt-BR"/>
+        </w:rPr>
+      </w:pPr>
+      <w:r>
+        <w:rPr>
+          <w:rFonts w:hint="default"/>
+          <w:lang w:val="pt-BR"/>
+        </w:rPr>
+        <w:t>--Filtros--</w:t>
+      </w:r>
+    </w:p>
+    <w:p>
+      <w:pPr>
+        <w:rPr>
+          <w:rFonts w:hint="default"/>
+          <w:lang w:val="pt-BR"/>
+        </w:rPr>
+      </w:pPr>
+    </w:p>
+    <w:p>
+      <w:pPr>
+        <w:rPr>
+          <w:rFonts w:hint="default"/>
+          <w:lang w:val="pt-BR"/>
+        </w:rPr>
+      </w:pPr>
+      <w:r>
+        <w:rPr>
+          <w:rFonts w:hint="default"/>
+          <w:lang w:val="pt-BR"/>
+        </w:rPr>
+        <w:t>Usar os filtros são uma ótima forma de personalizar a visualização de suas tarefas, para saber mais sobre os filtros, acesse este site:</w:t>
+      </w:r>
+    </w:p>
+    <w:p>
+      <w:pPr>
+        <w:rPr>
+          <w:rFonts w:hint="default"/>
+          <w:lang w:val="pt-BR"/>
+        </w:rPr>
+      </w:pPr>
+      <w:r>
+        <w:rPr>
+          <w:rFonts w:hint="default"/>
+          <w:lang w:val="pt-BR"/>
+        </w:rPr>
+        <w:fldChar w:fldCharType="begin"/>
+      </w:r>
+      <w:r>
+        <w:rPr>
+          <w:rFonts w:hint="default"/>
+          <w:lang w:val="pt-BR"/>
+        </w:rPr>
+        <w:instrText xml:space="preserve"> HYPERLINK "https://todoist.com/pt-BR/help/articles/how-to-best-use-filters" </w:instrText>
+      </w:r>
+      <w:r>
+        <w:rPr>
+          <w:rFonts w:hint="default"/>
+          <w:lang w:val="pt-BR"/>
+        </w:rPr>
+        <w:fldChar w:fldCharType="separate"/>
+      </w:r>
+      <w:r>
+        <w:rPr>
+          <w:rStyle w:val="4"/>
+          <w:rFonts w:hint="default"/>
+          <w:lang w:val="pt-BR"/>
+        </w:rPr>
+        <w:t>https://todoist.com/pt-BR/help/articles/how-to-best-use-filters</w:t>
+      </w:r>
+      <w:r>
+        <w:rPr>
+          <w:rFonts w:hint="default"/>
+          <w:lang w:val="pt-BR"/>
+        </w:rPr>
+        <w:fldChar w:fldCharType="end"/>
+      </w:r>
+    </w:p>
+    <w:p>
+      <w:pPr>
+        <w:rPr>
+          <w:rFonts w:hint="default"/>
+          <w:lang w:val="pt-BR"/>
+        </w:rPr>
+      </w:pPr>
+    </w:p>
+    <w:p>
+      <w:pPr>
+        <w:rPr>
+          <w:rFonts w:hint="default"/>
+          <w:lang w:val="pt-BR"/>
+        </w:rPr>
+      </w:pPr>
+    </w:p>
+    <w:p>
+      <w:pPr>
+        <w:rPr>
+          <w:rFonts w:hint="default"/>
+          <w:lang w:val="pt-BR"/>
+        </w:rPr>
+      </w:pPr>
+      <w:r>
+        <w:rPr>
+          <w:rFonts w:hint="default"/>
+          <w:lang w:val="pt-BR"/>
+        </w:rPr>
+        <w:t>Vídeos e artigos recomendados:</w:t>
+      </w:r>
+    </w:p>
+    <w:p>
+      <w:pPr>
+        <w:rPr>
+          <w:rFonts w:hint="default"/>
+          <w:lang w:val="pt-BR"/>
+        </w:rPr>
+      </w:pPr>
+      <w:r>
+        <w:rPr>
+          <w:rFonts w:hint="default"/>
+          <w:lang w:val="pt-BR"/>
+        </w:rPr>
+        <w:fldChar w:fldCharType="begin"/>
+      </w:r>
+      <w:r>
+        <w:rPr>
+          <w:rFonts w:hint="default"/>
+          <w:lang w:val="pt-BR"/>
+        </w:rPr>
+        <w:instrText xml:space="preserve"> HYPERLINK "https://youtu.be/pJALzjz7_4Q" </w:instrText>
+      </w:r>
+      <w:r>
+        <w:rPr>
+          <w:rFonts w:hint="default"/>
+          <w:lang w:val="pt-BR"/>
+        </w:rPr>
+        <w:fldChar w:fldCharType="separate"/>
+      </w:r>
+      <w:r>
+        <w:rPr>
+          <w:rStyle w:val="4"/>
+          <w:rFonts w:hint="default"/>
+          <w:lang w:val="pt-BR"/>
+        </w:rPr>
+        <w:t>https://youtu.be/p</w:t>
       </w:r>
       <w:bookmarkStart w:id="0" w:name="_GoBack"/>
       <w:bookmarkEnd w:id="0"/>
       <w:r>
         <w:rPr>
-          <w:rFonts w:hint="default"/>
-          <w:b/>
-          <w:bCs/>
-          <w:lang w:val="pt-BR"/>
-        </w:rPr>
-        <w:t>pp para celular</w:t>
-      </w:r>
-    </w:p>
-    <w:p>
-      <w:pPr>
-        <w:rPr>
-          <w:rFonts w:hint="default"/>
-          <w:lang w:val="pt-BR"/>
-        </w:rPr>
-      </w:pPr>
-    </w:p>
-    <w:p>
-      <w:pPr>
-        <w:rPr>
-          <w:rFonts w:hint="default"/>
-          <w:lang w:val="pt-BR"/>
-        </w:rPr>
-      </w:pPr>
-      <w:r>
-        <w:rPr>
-          <w:rFonts w:hint="default"/>
-          <w:lang w:val="pt-BR"/>
-        </w:rPr>
-        <w:t>--Filtros--</w:t>
-      </w:r>
-    </w:p>
-    <w:p>
-      <w:pPr>
-        <w:rPr>
-          <w:rFonts w:hint="default"/>
-          <w:lang w:val="pt-BR"/>
-        </w:rPr>
-      </w:pPr>
-    </w:p>
-    <w:p>
-      <w:pPr>
-        <w:rPr>
-          <w:rFonts w:hint="default"/>
-          <w:lang w:val="pt-BR"/>
-        </w:rPr>
-      </w:pPr>
-      <w:r>
-        <w:rPr>
-          <w:rFonts w:hint="default"/>
-          <w:lang w:val="pt-BR"/>
-        </w:rPr>
-        <w:t>Usar os filtros são uma ótima forma de personalizar a visualização de suas tarefas, para saber mais sobre os filtros, acesse este site:</w:t>
-      </w:r>
-    </w:p>
-    <w:p>
-      <w:pPr>
-        <w:rPr>
-          <w:rFonts w:hint="default"/>
-          <w:lang w:val="pt-BR"/>
-        </w:rPr>
-      </w:pPr>
-      <w:r>
-        <w:rPr>
-          <w:rFonts w:hint="default"/>
-          <w:lang w:val="pt-BR"/>
-        </w:rPr>
-        <w:fldChar w:fldCharType="begin"/>
-      </w:r>
-      <w:r>
-        <w:rPr>
-          <w:rFonts w:hint="default"/>
-          <w:lang w:val="pt-BR"/>
-        </w:rPr>
-        <w:instrText xml:space="preserve"> HYPERLINK "https://todoist.com/pt-BR/help/articles/how-to-best-use-filters" </w:instrText>
-      </w:r>
-      <w:r>
-        <w:rPr>
-          <w:rFonts w:hint="default"/>
-          <w:lang w:val="pt-BR"/>
-        </w:rPr>
-        <w:fldChar w:fldCharType="separate"/>
-      </w:r>
-      <w:r>
-        <w:rPr>
-          <w:rStyle w:val="5"/>
-          <w:rFonts w:hint="default"/>
-          <w:lang w:val="pt-BR"/>
-        </w:rPr>
-        <w:t>https://todoist.com/pt-BR/help/articles/how-to-best-use-filters</w:t>
-      </w:r>
-      <w:r>
-        <w:rPr>
-          <w:rFonts w:hint="default"/>
-          <w:lang w:val="pt-BR"/>
-        </w:rPr>
-        <w:fldChar w:fldCharType="end"/>
-      </w:r>
-    </w:p>
-    <w:p>
-      <w:pPr>
-        <w:rPr>
-          <w:rFonts w:hint="default"/>
-          <w:lang w:val="pt-BR"/>
-        </w:rPr>
-      </w:pPr>
-    </w:p>
-    <w:p>
-      <w:pPr>
-        <w:rPr>
-          <w:rFonts w:hint="default"/>
-          <w:lang w:val="pt-BR"/>
-        </w:rPr>
-      </w:pPr>
-    </w:p>
-    <w:p>
-      <w:pPr>
-        <w:rPr>
-          <w:rFonts w:hint="default"/>
-          <w:lang w:val="pt-BR"/>
-        </w:rPr>
-      </w:pPr>
-      <w:r>
-        <w:rPr>
-          <w:rFonts w:hint="default"/>
-          <w:lang w:val="pt-BR"/>
-        </w:rPr>
-        <w:t>Vídeos e artigos recomendados:</w:t>
-      </w:r>
-    </w:p>
-    <w:p>
-      <w:pPr>
-        <w:rPr>
-          <w:rFonts w:hint="default"/>
-          <w:lang w:val="pt-BR"/>
-        </w:rPr>
-      </w:pPr>
-      <w:r>
-        <w:rPr>
-          <w:rFonts w:hint="default"/>
-          <w:lang w:val="pt-BR"/>
-        </w:rPr>
-        <w:fldChar w:fldCharType="begin"/>
-      </w:r>
-      <w:r>
-        <w:rPr>
-          <w:rFonts w:hint="default"/>
-          <w:lang w:val="pt-BR"/>
-        </w:rPr>
-        <w:instrText xml:space="preserve"> HYPERLINK "https://youtu.be/pJALzjz7_4Q" </w:instrText>
-      </w:r>
-      <w:r>
-        <w:rPr>
-          <w:rFonts w:hint="default"/>
-          <w:lang w:val="pt-BR"/>
-        </w:rPr>
-        <w:fldChar w:fldCharType="separate"/>
-      </w:r>
-      <w:r>
-        <w:rPr>
-          <w:rStyle w:val="5"/>
-          <w:rFonts w:hint="default"/>
-          <w:lang w:val="pt-BR"/>
-        </w:rPr>
-        <w:t>https://youtu.be/pJALzjz7_4Q</w:t>
+          <w:rStyle w:val="4"/>
+          <w:rFonts w:hint="default"/>
+          <w:lang w:val="pt-BR"/>
+        </w:rPr>
+        <w:t>JALzjz7_4Q</w:t>
       </w:r>
       <w:r>
         <w:rPr>
@@ -1409,7 +1408,7 @@
     <w:lsdException w:unhideWhenUsed="0" w:uiPriority="0" w:semiHidden="0" w:name="Body Text Indent 3"/>
     <w:lsdException w:unhideWhenUsed="0" w:uiPriority="0" w:semiHidden="0" w:name="Block Text"/>
     <w:lsdException w:unhideWhenUsed="0" w:uiPriority="0" w:semiHidden="0" w:name="Hyperlink"/>
-    <w:lsdException w:unhideWhenUsed="0" w:uiPriority="0" w:semiHidden="0" w:name="FollowedHyperlink"/>
+    <w:lsdException w:qFormat="1" w:unhideWhenUsed="0" w:uiPriority="0" w:semiHidden="0" w:name="FollowedHyperlink"/>
     <w:lsdException w:qFormat="1" w:unhideWhenUsed="0" w:uiPriority="0" w:semiHidden="0" w:name="Strong"/>
     <w:lsdException w:qFormat="1" w:unhideWhenUsed="0" w:uiPriority="0" w:semiHidden="0" w:name="Emphasis"/>
     <w:lsdException w:unhideWhenUsed="0" w:uiPriority="0" w:semiHidden="0" w:name="Document Map"/>
@@ -1504,6 +1503,7 @@
   <w:style w:type="character" w:styleId="4">
     <w:name w:val="FollowedHyperlink"/>
     <w:basedOn w:val="2"/>
+    <w:qFormat/>
     <w:uiPriority w:val="0"/>
     <w:rPr>
       <w:color w:val="800080"/>

</xml_diff>